<commit_message>
Minor updates to Work Report
</commit_message>
<xml_diff>
--- a/Ayushi_Gupta/Work Report.docx
+++ b/Ayushi_Gupta/Work Report.docx
@@ -463,21 +463,7 @@
         <w:rPr>
           <w:lang w:val="en-IN"/>
         </w:rPr>
-        <w:t xml:space="preserve">Training data generation </w:t>
-      </w:r>
-      <w:proofErr w:type="spellStart"/>
-      <w:r>
-        <w:rPr>
-          <w:lang w:val="en-IN"/>
-        </w:rPr>
-        <w:t>wrt</w:t>
-      </w:r>
-      <w:proofErr w:type="spellEnd"/>
-      <w:r>
-        <w:rPr>
-          <w:lang w:val="en-IN"/>
-        </w:rPr>
-        <w:t xml:space="preserve"> parameters discussed and confirmed.</w:t>
+        <w:t>Training data generation wrt parameters discussed and confirmed.</w:t>
       </w:r>
     </w:p>
     <w:p>
@@ -631,13 +617,8 @@
           <w:lang w:val="en-IN"/>
         </w:rPr>
       </w:pPr>
-      <w:proofErr w:type="spellStart"/>
-      <w:r>
-        <w:t>Disadv</w:t>
-      </w:r>
-      <w:proofErr w:type="spellEnd"/>
-      <w:r>
-        <w:t xml:space="preserve">: </w:t>
+      <w:r>
+        <w:t xml:space="preserve">Disadv: </w:t>
       </w:r>
       <w:r>
         <w:t>Works only when the predicted variable is binary, assumes all predictors are independent of each other, and assumes data is free of missing values.</w:t>
@@ -682,13 +663,8 @@
           <w:lang w:val="en-IN"/>
         </w:rPr>
       </w:pPr>
-      <w:proofErr w:type="spellStart"/>
-      <w:r>
-        <w:t>Disadv</w:t>
-      </w:r>
-      <w:proofErr w:type="spellEnd"/>
-      <w:r>
-        <w:t xml:space="preserve">: </w:t>
+      <w:r>
+        <w:t xml:space="preserve">Disadv: </w:t>
       </w:r>
       <w:r>
         <w:t>Slow real time prediction</w:t>
@@ -797,13 +773,8 @@
       <w:pPr>
         <w:ind w:left="720"/>
       </w:pPr>
-      <w:proofErr w:type="spellStart"/>
-      <w:r>
-        <w:t>Disadv</w:t>
-      </w:r>
-      <w:proofErr w:type="spellEnd"/>
-      <w:r>
-        <w:t>:</w:t>
+      <w:r>
+        <w:t>Disadv:</w:t>
       </w:r>
     </w:p>
     <w:p>
@@ -827,15 +798,7 @@
         </w:numPr>
       </w:pPr>
       <w:r>
-        <w:t xml:space="preserve">Bad estimator: Probability outputs from </w:t>
-      </w:r>
-      <w:proofErr w:type="spellStart"/>
-      <w:r>
-        <w:t>predict_proba</w:t>
-      </w:r>
-      <w:proofErr w:type="spellEnd"/>
-      <w:r>
-        <w:t xml:space="preserve"> are not to be taken too seriously.</w:t>
+        <w:t>Bad estimator: Probability outputs from predict_proba are not to be taken too seriously.</w:t>
       </w:r>
     </w:p>
     <w:p>
@@ -847,15 +810,7 @@
         </w:numPr>
       </w:pPr>
       <w:r>
-        <w:t xml:space="preserve">Training data should represent population well: If you have no occurrences of a class label and a certain attribute value together (e.g. class=”No”, shape=”Overcast “) then the posterior probability will be zero. So if the training data is not representative of the population, Naive </w:t>
-      </w:r>
-      <w:proofErr w:type="spellStart"/>
-      <w:r>
-        <w:t>bayes</w:t>
-      </w:r>
-      <w:proofErr w:type="spellEnd"/>
-      <w:r>
-        <w:t xml:space="preserve"> does not work well.(This problem is removed by smoothening techniques).</w:t>
+        <w:t>Training data should represent population well: If you have no occurrences of a class label and a certain attribute value together (e.g. class=”No”, shape=”Overcast “) then the posterior probability will be zero. So if the training data is not representative of the population, Naive bayes does not work well.(This problem is removed by smoothening techniques).</w:t>
       </w:r>
     </w:p>
     <w:p>
@@ -893,15 +848,7 @@
         <w:t xml:space="preserve">Adv: </w:t>
       </w:r>
       <w:r>
-        <w:t xml:space="preserve"> simple to understand and </w:t>
-      </w:r>
-      <w:proofErr w:type="spellStart"/>
-      <w:r>
-        <w:t>visualise</w:t>
-      </w:r>
-      <w:proofErr w:type="spellEnd"/>
-      <w:r>
-        <w:t>, requires little data preparation, and can handle both numerical and categorical data.</w:t>
+        <w:t> simple to understand and visualise, requires little data preparation, and can handle both numerical and categorical data.</w:t>
       </w:r>
     </w:p>
     <w:p>
@@ -911,24 +858,11 @@
           <w:lang w:val="en-IN"/>
         </w:rPr>
       </w:pPr>
-      <w:proofErr w:type="spellStart"/>
-      <w:r>
-        <w:t>Disadv</w:t>
-      </w:r>
-      <w:proofErr w:type="spellEnd"/>
-      <w:r>
-        <w:t xml:space="preserve">: </w:t>
-      </w:r>
-      <w:r>
-        <w:t xml:space="preserve">can create complex trees that do not </w:t>
-      </w:r>
-      <w:proofErr w:type="spellStart"/>
-      <w:r>
-        <w:t>generalise</w:t>
-      </w:r>
-      <w:proofErr w:type="spellEnd"/>
-      <w:r>
-        <w:t xml:space="preserve"> well, and decision trees can be unstable because small variations in the data might result in a completely different tree being generated.</w:t>
+      <w:r>
+        <w:t xml:space="preserve">Disadv: </w:t>
+      </w:r>
+      <w:r>
+        <w:t>can create complex trees that do not generalise well, and decision trees can be unstable because small variations in the data might result in a completely different tree being generated.</w:t>
       </w:r>
     </w:p>
     <w:p>
@@ -942,14 +876,12 @@
           <w:lang w:val="en-IN"/>
         </w:rPr>
       </w:pPr>
-      <w:proofErr w:type="spellStart"/>
       <w:r>
         <w:rPr>
           <w:lang w:val="en-IN"/>
         </w:rPr>
         <w:t>XGBoost</w:t>
       </w:r>
-      <w:proofErr w:type="spellEnd"/>
     </w:p>
     <w:p>
       <w:pPr>
@@ -980,21 +912,7 @@
         <w:rPr>
           <w:lang w:val="en-IN"/>
         </w:rPr>
-        <w:t xml:space="preserve">Less feature </w:t>
-      </w:r>
-      <w:proofErr w:type="spellStart"/>
-      <w:r>
-        <w:rPr>
-          <w:lang w:val="en-IN"/>
-        </w:rPr>
-        <w:t>engg</w:t>
-      </w:r>
-      <w:proofErr w:type="spellEnd"/>
-      <w:r>
-        <w:rPr>
-          <w:lang w:val="en-IN"/>
-        </w:rPr>
-        <w:t xml:space="preserve"> required</w:t>
+        <w:t>Less feature engg required</w:t>
       </w:r>
     </w:p>
     <w:p>
@@ -1147,36 +1065,15 @@
           <w:rFonts w:cstheme="minorHAnsi"/>
           <w:spacing w:val="-1"/>
         </w:rPr>
-        <w:t xml:space="preserve">Good for any multiclass classification problem (Tried and tested at multiple Kaggle </w:t>
-      </w:r>
-      <w:proofErr w:type="spellStart"/>
-      <w:r>
-        <w:rPr>
-          <w:rFonts w:cstheme="minorHAnsi"/>
-          <w:spacing w:val="-1"/>
-        </w:rPr>
-        <w:t>competitons</w:t>
-      </w:r>
-      <w:proofErr w:type="spellEnd"/>
-      <w:r>
-        <w:rPr>
-          <w:rFonts w:cstheme="minorHAnsi"/>
-          <w:spacing w:val="-1"/>
-        </w:rPr>
-        <w:t>)</w:t>
+        <w:t>Good for any multiclass classification problem (Tried and tested at multiple Kaggle competitons)</w:t>
       </w:r>
     </w:p>
     <w:p>
       <w:pPr>
         <w:ind w:left="720"/>
       </w:pPr>
-      <w:proofErr w:type="spellStart"/>
-      <w:r>
-        <w:t>Disadv</w:t>
-      </w:r>
-      <w:proofErr w:type="spellEnd"/>
-      <w:r>
-        <w:t>:</w:t>
+      <w:r>
+        <w:t>Disadv:</w:t>
       </w:r>
     </w:p>
     <w:p>
@@ -1273,15 +1170,7 @@
     <w:p/>
     <w:p>
       <w:r>
-        <w:t xml:space="preserve">Further, studied and looked about google map </w:t>
-      </w:r>
-      <w:proofErr w:type="spellStart"/>
-      <w:r>
-        <w:t>api</w:t>
-      </w:r>
-      <w:proofErr w:type="spellEnd"/>
-      <w:r>
-        <w:t xml:space="preserve"> features offered, according to the need. It was found that we can capture the </w:t>
+        <w:t xml:space="preserve">Further, studied and looked about google map api features offered, according to the need. It was found that we can capture the </w:t>
       </w:r>
       <w:r>
         <w:rPr>
@@ -1391,21 +1280,7 @@
         <w:rPr>
           <w:lang w:val="en-IN"/>
         </w:rPr>
-        <w:t xml:space="preserve"> the dashboard component </w:t>
-      </w:r>
-      <w:proofErr w:type="spellStart"/>
-      <w:r>
-        <w:rPr>
-          <w:lang w:val="en-IN"/>
-        </w:rPr>
-        <w:t>wrt</w:t>
-      </w:r>
-      <w:proofErr w:type="spellEnd"/>
-      <w:r>
-        <w:rPr>
-          <w:lang w:val="en-IN"/>
-        </w:rPr>
-        <w:t xml:space="preserve"> to current design template</w:t>
+        <w:t xml:space="preserve"> the dashboard component wrt to current design template</w:t>
       </w:r>
       <w:r>
         <w:rPr>
@@ -1542,21 +1417,7 @@
         <w:rPr>
           <w:lang w:val="en-IN"/>
         </w:rPr>
-        <w:t xml:space="preserve">Read about </w:t>
-      </w:r>
-      <w:proofErr w:type="spellStart"/>
-      <w:r>
-        <w:rPr>
-          <w:lang w:val="en-IN"/>
-        </w:rPr>
-        <w:t>xgboost</w:t>
-      </w:r>
-      <w:proofErr w:type="spellEnd"/>
-      <w:r>
-        <w:rPr>
-          <w:lang w:val="en-IN"/>
-        </w:rPr>
-        <w:t xml:space="preserve"> method</w:t>
+        <w:t>Read about xgboost method</w:t>
       </w:r>
       <w:r>
         <w:rPr>
@@ -1581,21 +1442,7 @@
         <w:rPr>
           <w:lang w:val="en-IN"/>
         </w:rPr>
-        <w:t xml:space="preserve">Implemented </w:t>
-      </w:r>
-      <w:proofErr w:type="spellStart"/>
-      <w:r>
-        <w:rPr>
-          <w:lang w:val="en-IN"/>
-        </w:rPr>
-        <w:t>xgboost</w:t>
-      </w:r>
-      <w:proofErr w:type="spellEnd"/>
-      <w:r>
-        <w:rPr>
-          <w:lang w:val="en-IN"/>
-        </w:rPr>
-        <w:t xml:space="preserve"> on sample automatically generated data </w:t>
+        <w:t xml:space="preserve">Implemented xgboost on sample automatically generated data </w:t>
       </w:r>
       <w:r>
         <w:rPr>
@@ -1932,21 +1779,7 @@
         <w:rPr>
           <w:lang w:val="en-IN"/>
         </w:rPr>
-        <w:t xml:space="preserve">Studied about fetch </w:t>
-      </w:r>
-      <w:proofErr w:type="spellStart"/>
-      <w:r>
-        <w:rPr>
-          <w:lang w:val="en-IN"/>
-        </w:rPr>
-        <w:t>apis</w:t>
-      </w:r>
-      <w:proofErr w:type="spellEnd"/>
-      <w:r>
-        <w:rPr>
-          <w:lang w:val="en-IN"/>
-        </w:rPr>
-        <w:t xml:space="preserve"> and ReactJS implementation</w:t>
+        <w:t>Studied about fetch apis and ReactJS implementation</w:t>
       </w:r>
       <w:r>
         <w:rPr>
@@ -1969,21 +1802,7 @@
         <w:rPr>
           <w:lang w:val="en-IN"/>
         </w:rPr>
-        <w:t xml:space="preserve">Added user authentication to Login Page(at folder </w:t>
-      </w:r>
-      <w:proofErr w:type="spellStart"/>
-      <w:r>
-        <w:rPr>
-          <w:lang w:val="en-IN"/>
-        </w:rPr>
-        <w:t>Shubhangi</w:t>
-      </w:r>
-      <w:proofErr w:type="spellEnd"/>
-      <w:r>
-        <w:rPr>
-          <w:lang w:val="en-IN"/>
-        </w:rPr>
-        <w:t xml:space="preserve"> Agarwal/Frontend/login.js)</w:t>
+        <w:t>Added user authentication to Login Page(at folder Shubhangi Agarwal/Frontend/login.js)</w:t>
       </w:r>
       <w:r>
         <w:rPr>
@@ -2355,21 +2174,7 @@
         <w:rPr>
           <w:lang w:val="en-IN"/>
         </w:rPr>
-        <w:t xml:space="preserve">about fetch </w:t>
-      </w:r>
-      <w:proofErr w:type="spellStart"/>
-      <w:r>
-        <w:rPr>
-          <w:lang w:val="en-IN"/>
-        </w:rPr>
-        <w:t>apis</w:t>
-      </w:r>
-      <w:proofErr w:type="spellEnd"/>
-      <w:r>
-        <w:rPr>
-          <w:lang w:val="en-IN"/>
-        </w:rPr>
-        <w:t xml:space="preserve"> and ReactJS implementation</w:t>
+        <w:t>about fetch apis and ReactJS implementation</w:t>
       </w:r>
       <w:r>
         <w:rPr>
@@ -2512,6 +2317,31 @@
     <w:p>
       <w:pPr>
         <w:rPr>
+          <w:lang w:val="en-IN"/>
+        </w:rPr>
+      </w:pPr>
+      <w:r>
+        <w:rPr>
+          <w:lang w:val="en-IN"/>
+        </w:rPr>
+        <w:t>Issue/Error reported and status</w:t>
+      </w:r>
+      <w:r>
+        <w:rPr>
+          <w:lang w:val="en-IN"/>
+        </w:rPr>
+        <w:t>, and the updates made</w:t>
+      </w:r>
+      <w:r>
+        <w:rPr>
+          <w:lang w:val="en-IN"/>
+        </w:rPr>
+        <w:t xml:space="preserve">: </w:t>
+      </w:r>
+    </w:p>
+    <w:p>
+      <w:pPr>
+        <w:rPr>
           <w:b/>
           <w:bCs/>
           <w:i/>
@@ -2521,21 +2351,27 @@
       </w:pPr>
       <w:r>
         <w:rPr>
-          <w:lang w:val="en-IN"/>
-        </w:rPr>
-        <w:t>Issue/Error reported and status</w:t>
-      </w:r>
-      <w:r>
-        <w:rPr>
-          <w:lang w:val="en-IN"/>
-        </w:rPr>
-        <w:t>, and the updates made</w:t>
-      </w:r>
-      <w:r>
-        <w:rPr>
-          <w:lang w:val="en-IN"/>
-        </w:rPr>
-        <w:t xml:space="preserve">: </w:t>
+          <w:i/>
+          <w:iCs/>
+          <w:lang w:val="en-IN"/>
+        </w:rPr>
+        <w:t xml:space="preserve">[All changes done </w:t>
+      </w:r>
+      <w:r>
+        <w:rPr>
+          <w:i/>
+          <w:iCs/>
+          <w:lang w:val="en-IN"/>
+        </w:rPr>
+        <w:t>at</w:t>
+      </w:r>
+      <w:r>
+        <w:rPr>
+          <w:i/>
+          <w:iCs/>
+          <w:lang w:val="en-IN"/>
+        </w:rPr>
+        <w:t xml:space="preserve"> /Project/frontend]</w:t>
       </w:r>
     </w:p>
     <w:p>
@@ -2561,9 +2397,8 @@
           <w:iCs/>
           <w:lang w:val="en-IN"/>
         </w:rPr>
-        <w:t xml:space="preserve">Confirm.js was not hitting the signup </w:t>
-      </w:r>
-      <w:proofErr w:type="spellStart"/>
+        <w:t>Confirm.js was not hitting the signup api</w:t>
+      </w:r>
       <w:r>
         <w:rPr>
           <w:b/>
@@ -2572,17 +2407,130 @@
           <w:iCs/>
           <w:lang w:val="en-IN"/>
         </w:rPr>
-        <w:t>api</w:t>
-      </w:r>
-      <w:proofErr w:type="spellEnd"/>
-      <w:r>
-        <w:rPr>
-          <w:b/>
-          <w:bCs/>
+        <w:t>.</w:t>
+      </w:r>
+    </w:p>
+    <w:p>
+      <w:pPr>
+        <w:pStyle w:val="ListParagraph"/>
+        <w:numPr>
+          <w:ilvl w:val="1"/>
+          <w:numId w:val="13"/>
+        </w:numPr>
+        <w:rPr>
+          <w:lang w:val="en-IN"/>
+        </w:rPr>
+      </w:pPr>
+      <w:r>
+        <w:rPr>
+          <w:lang w:val="en-IN"/>
+        </w:rPr>
+        <w:t xml:space="preserve">This led to no information being stored from frontend to backend. </w:t>
+      </w:r>
+    </w:p>
+    <w:p>
+      <w:pPr>
+        <w:pStyle w:val="ListParagraph"/>
+        <w:numPr>
+          <w:ilvl w:val="1"/>
+          <w:numId w:val="13"/>
+        </w:numPr>
+        <w:rPr>
+          <w:b/>
+          <w:bCs/>
+          <w:lang w:val="en-IN"/>
+        </w:rPr>
+      </w:pPr>
+      <w:r>
+        <w:rPr>
+          <w:lang w:val="en-IN"/>
+        </w:rPr>
+        <w:t xml:space="preserve">Status:  </w:t>
+      </w:r>
+      <w:r>
+        <w:rPr>
+          <w:b/>
+          <w:bCs/>
+          <w:u w:val="single"/>
+          <w:lang w:val="en-IN"/>
+        </w:rPr>
+        <w:t>Fixed</w:t>
+      </w:r>
+      <w:r>
+        <w:rPr>
+          <w:lang w:val="en-IN"/>
+        </w:rPr>
+        <w:t>;</w:t>
+      </w:r>
+      <w:r>
+        <w:rPr>
+          <w:lang w:val="en-IN"/>
+        </w:rPr>
+        <w:t xml:space="preserve"> </w:t>
+      </w:r>
+      <w:r>
+        <w:rPr>
           <w:i/>
           <w:iCs/>
           <w:lang w:val="en-IN"/>
         </w:rPr>
+        <w:t>there was an error in the api done as before, corrected it to the right one.</w:t>
+      </w:r>
+    </w:p>
+    <w:p>
+      <w:pPr>
+        <w:pStyle w:val="ListParagraph"/>
+        <w:ind w:left="1440"/>
+        <w:rPr>
+          <w:b/>
+          <w:bCs/>
+          <w:lang w:val="en-IN"/>
+        </w:rPr>
+      </w:pPr>
+    </w:p>
+    <w:p>
+      <w:pPr>
+        <w:pStyle w:val="ListParagraph"/>
+        <w:numPr>
+          <w:ilvl w:val="0"/>
+          <w:numId w:val="22"/>
+        </w:numPr>
+        <w:rPr>
+          <w:b/>
+          <w:bCs/>
+          <w:i/>
+          <w:iCs/>
+          <w:lang w:val="en-IN"/>
+        </w:rPr>
+      </w:pPr>
+      <w:r>
+        <w:rPr>
+          <w:b/>
+          <w:bCs/>
+          <w:i/>
+          <w:iCs/>
+          <w:lang w:val="en-IN"/>
+        </w:rPr>
+        <w:t>Registration api was not being hit</w:t>
+      </w:r>
+      <w:r>
+        <w:rPr>
+          <w:b/>
+          <w:bCs/>
+          <w:i/>
+          <w:iCs/>
+          <w:lang w:val="en-IN"/>
+        </w:rPr>
+        <w:t>, bad code</w:t>
+      </w:r>
+      <w:r>
+        <w:rPr>
+          <w:b/>
+          <w:bCs/>
+          <w:i/>
+          <w:iCs/>
+          <w:lang w:val="en-IN"/>
+        </w:rPr>
         <w:t>.</w:t>
       </w:r>
     </w:p>
@@ -2594,14 +2542,22 @@
           <w:numId w:val="13"/>
         </w:numPr>
         <w:rPr>
-          <w:lang w:val="en-IN"/>
-        </w:rPr>
-      </w:pPr>
-      <w:r>
-        <w:rPr>
-          <w:lang w:val="en-IN"/>
-        </w:rPr>
-        <w:t xml:space="preserve">This led to no information being stored from frontend to backend. </w:t>
+          <w:i/>
+          <w:iCs/>
+          <w:lang w:val="en-IN"/>
+        </w:rPr>
+      </w:pPr>
+      <w:r>
+        <w:rPr>
+          <w:lang w:val="en-IN"/>
+        </w:rPr>
+        <w:t xml:space="preserve">Wrong code was written. There was a .then().catch().then() which led to the last then() always being executed: wrong and bad practice </w:t>
+      </w:r>
+      <w:r>
+        <w:rPr>
+          <w:lang w:val="en-IN"/>
+        </w:rPr>
+        <w:t xml:space="preserve"> </w:t>
       </w:r>
     </w:p>
     <w:p>
@@ -2614,61 +2570,57 @@
         <w:rPr>
           <w:b/>
           <w:bCs/>
-          <w:lang w:val="en-IN"/>
-        </w:rPr>
-      </w:pPr>
-      <w:r>
-        <w:rPr>
-          <w:lang w:val="en-IN"/>
-        </w:rPr>
-        <w:t xml:space="preserve">Status:  </w:t>
-      </w:r>
-      <w:r>
-        <w:rPr>
-          <w:b/>
-          <w:bCs/>
-          <w:u w:val="single"/>
-          <w:lang w:val="en-IN"/>
-        </w:rPr>
-        <w:t>Fixed</w:t>
-      </w:r>
-      <w:r>
-        <w:rPr>
-          <w:lang w:val="en-IN"/>
-        </w:rPr>
-        <w:t>;</w:t>
-      </w:r>
-      <w:r>
-        <w:rPr>
-          <w:lang w:val="en-IN"/>
-        </w:rPr>
-        <w:t xml:space="preserve"> </w:t>
-      </w:r>
-      <w:r>
-        <w:rPr>
           <w:i/>
           <w:iCs/>
           <w:lang w:val="en-IN"/>
         </w:rPr>
-        <w:t xml:space="preserve">there was an error in the </w:t>
-      </w:r>
-      <w:proofErr w:type="spellStart"/>
+      </w:pPr>
+      <w:r>
+        <w:rPr>
+          <w:lang w:val="en-IN"/>
+        </w:rPr>
+        <w:t xml:space="preserve">Status:  </w:t>
+      </w:r>
+      <w:r>
+        <w:rPr>
+          <w:b/>
+          <w:bCs/>
+          <w:u w:val="single"/>
+          <w:lang w:val="en-IN"/>
+        </w:rPr>
+        <w:t>Fixed</w:t>
+      </w:r>
+      <w:r>
+        <w:rPr>
+          <w:b/>
+          <w:bCs/>
+          <w:lang w:val="en-IN"/>
+        </w:rPr>
+        <w:t xml:space="preserve">; </w:t>
+      </w:r>
       <w:r>
         <w:rPr>
           <w:i/>
           <w:iCs/>
           <w:lang w:val="en-IN"/>
         </w:rPr>
-        <w:t>api</w:t>
-      </w:r>
-      <w:proofErr w:type="spellEnd"/>
+        <w:t xml:space="preserve">changed the code to correct, industry format. Changed </w:t>
+      </w:r>
       <w:r>
         <w:rPr>
           <w:i/>
           <w:iCs/>
           <w:lang w:val="en-IN"/>
         </w:rPr>
-        <w:t xml:space="preserve"> done as before, corrected it to the right one.</w:t>
+        <w:t>.then().catch().then()</w:t>
+      </w:r>
+      <w:r>
+        <w:rPr>
+          <w:i/>
+          <w:iCs/>
+          <w:lang w:val="en-IN"/>
+        </w:rPr>
+        <w:t xml:space="preserve"> to .then().catch() only.</w:t>
       </w:r>
     </w:p>
     <w:p>
@@ -2678,6 +2630,8 @@
         <w:rPr>
           <w:b/>
           <w:bCs/>
+          <w:i/>
+          <w:iCs/>
           <w:lang w:val="en-IN"/>
         </w:rPr>
       </w:pPr>
@@ -2705,21 +2659,92 @@
           <w:iCs/>
           <w:lang w:val="en-IN"/>
         </w:rPr>
-        <w:t xml:space="preserve">Registration </w:t>
-      </w:r>
-      <w:proofErr w:type="spellStart"/>
-      <w:r>
-        <w:rPr>
-          <w:b/>
-          <w:bCs/>
+        <w:t>No .gitignore at both frontend and backend parts of Project folder.</w:t>
+      </w:r>
+    </w:p>
+    <w:p>
+      <w:pPr>
+        <w:pStyle w:val="ListParagraph"/>
+        <w:numPr>
+          <w:ilvl w:val="1"/>
+          <w:numId w:val="13"/>
+        </w:numPr>
+        <w:rPr>
+          <w:lang w:val="en-IN"/>
+        </w:rPr>
+      </w:pPr>
+      <w:r>
+        <w:rPr>
+          <w:lang w:val="en-IN"/>
+        </w:rPr>
+        <w:t>This led to problems while committing and pushing a file through the command line as all the node</w:t>
+      </w:r>
+      <w:r>
+        <w:rPr>
+          <w:lang w:val="en-IN"/>
+        </w:rPr>
+        <w:t xml:space="preserve"> modules and py_cache was being read too. </w:t>
+      </w:r>
+    </w:p>
+    <w:p>
+      <w:pPr>
+        <w:pStyle w:val="ListParagraph"/>
+        <w:numPr>
+          <w:ilvl w:val="1"/>
+          <w:numId w:val="13"/>
+        </w:numPr>
+        <w:rPr>
+          <w:lang w:val="en-IN"/>
+        </w:rPr>
+      </w:pPr>
+      <w:r>
+        <w:rPr>
+          <w:lang w:val="en-IN"/>
+        </w:rPr>
+        <w:t xml:space="preserve">Status: </w:t>
+      </w:r>
+      <w:r>
+        <w:rPr>
+          <w:b/>
+          <w:bCs/>
+          <w:u w:val="single"/>
+          <w:lang w:val="en-IN"/>
+        </w:rPr>
+        <w:t>Fixed</w:t>
+      </w:r>
+      <w:r>
+        <w:rPr>
+          <w:b/>
+          <w:bCs/>
+          <w:lang w:val="en-IN"/>
+        </w:rPr>
+        <w:t>;</w:t>
+      </w:r>
+      <w:r>
+        <w:rPr>
           <w:i/>
           <w:iCs/>
           <w:lang w:val="en-IN"/>
         </w:rPr>
-        <w:t>api</w:t>
-      </w:r>
-      <w:proofErr w:type="spellEnd"/>
-      <w:r>
+        <w:t xml:space="preserve"> added .gitignore to the both the folders. </w:t>
+      </w:r>
+    </w:p>
+    <w:p>
+      <w:pPr>
+        <w:pStyle w:val="ListParagraph"/>
+        <w:ind w:left="1440"/>
+        <w:rPr>
+          <w:lang w:val="en-IN"/>
+        </w:rPr>
+      </w:pPr>
+    </w:p>
+    <w:p>
+      <w:pPr>
+        <w:pStyle w:val="ListParagraph"/>
+        <w:numPr>
+          <w:ilvl w:val="0"/>
+          <w:numId w:val="22"/>
+        </w:numPr>
         <w:rPr>
           <w:b/>
           <w:bCs/>
@@ -2727,8 +2752,7 @@
           <w:iCs/>
           <w:lang w:val="en-IN"/>
         </w:rPr>
-        <w:t xml:space="preserve"> was not being hit</w:t>
-      </w:r>
+      </w:pPr>
       <w:r>
         <w:rPr>
           <w:b/>
@@ -2737,16 +2761,130 @@
           <w:iCs/>
           <w:lang w:val="en-IN"/>
         </w:rPr>
-        <w:t>, bad code</w:t>
-      </w:r>
-      <w:r>
-        <w:rPr>
-          <w:b/>
-          <w:bCs/>
+        <w:t>Changed Project title name to Pickup Point Classification.</w:t>
+      </w:r>
+    </w:p>
+    <w:p>
+      <w:pPr>
+        <w:pStyle w:val="ListParagraph"/>
+        <w:numPr>
+          <w:ilvl w:val="1"/>
+          <w:numId w:val="13"/>
+        </w:numPr>
+        <w:rPr>
+          <w:lang w:val="en-IN"/>
+        </w:rPr>
+      </w:pPr>
+      <w:r>
+        <w:rPr>
+          <w:lang w:val="en-IN"/>
+        </w:rPr>
+        <w:t xml:space="preserve">The project displayed name as React App in the title bar of the local host. </w:t>
+      </w:r>
+    </w:p>
+    <w:p>
+      <w:pPr>
+        <w:pStyle w:val="ListParagraph"/>
+        <w:numPr>
+          <w:ilvl w:val="1"/>
+          <w:numId w:val="13"/>
+        </w:numPr>
+        <w:rPr>
+          <w:lang w:val="en-IN"/>
+        </w:rPr>
+      </w:pPr>
+      <w:r>
+        <w:rPr>
+          <w:lang w:val="en-IN"/>
+        </w:rPr>
+        <w:t xml:space="preserve">Status: </w:t>
+      </w:r>
+      <w:r>
+        <w:rPr>
+          <w:b/>
+          <w:bCs/>
+          <w:u w:val="single"/>
+          <w:lang w:val="en-IN"/>
+        </w:rPr>
+        <w:t>Fixed</w:t>
+      </w:r>
+      <w:r>
+        <w:rPr>
+          <w:b/>
+          <w:bCs/>
+          <w:lang w:val="en-IN"/>
+        </w:rPr>
+        <w:t>;</w:t>
+      </w:r>
+      <w:r>
+        <w:rPr>
+          <w:b/>
+          <w:bCs/>
+          <w:lang w:val="en-IN"/>
+        </w:rPr>
+        <w:t xml:space="preserve"> </w:t>
+      </w:r>
+      <w:r>
+        <w:rPr>
           <w:i/>
           <w:iCs/>
           <w:lang w:val="en-IN"/>
         </w:rPr>
+        <w:t>changed the name to Pickup Point Classification for the title bar.</w:t>
+      </w:r>
+    </w:p>
+    <w:p>
+      <w:pPr>
+        <w:pStyle w:val="ListParagraph"/>
+        <w:ind w:left="1440"/>
+        <w:rPr>
+          <w:lang w:val="en-IN"/>
+        </w:rPr>
+      </w:pPr>
+    </w:p>
+    <w:p>
+      <w:pPr>
+        <w:pStyle w:val="ListParagraph"/>
+        <w:numPr>
+          <w:ilvl w:val="0"/>
+          <w:numId w:val="22"/>
+        </w:numPr>
+        <w:rPr>
+          <w:b/>
+          <w:bCs/>
+          <w:i/>
+          <w:iCs/>
+          <w:lang w:val="en-IN"/>
+        </w:rPr>
+      </w:pPr>
+      <w:r>
+        <w:rPr>
+          <w:b/>
+          <w:bCs/>
+          <w:i/>
+          <w:iCs/>
+          <w:lang w:val="en-IN"/>
+        </w:rPr>
+        <w:t>No token being</w:t>
+      </w:r>
+      <w:r>
+        <w:rPr>
+          <w:b/>
+          <w:bCs/>
+          <w:i/>
+          <w:iCs/>
+          <w:lang w:val="en-IN"/>
+        </w:rPr>
+        <w:t xml:space="preserve"> received at the login page from backend</w:t>
+      </w:r>
+      <w:r>
+        <w:rPr>
+          <w:b/>
+          <w:bCs/>
+          <w:i/>
+          <w:iCs/>
+          <w:lang w:val="en-IN"/>
+        </w:rPr>
         <w:t>.</w:t>
       </w:r>
     </w:p>
@@ -2758,22 +2896,14 @@
           <w:numId w:val="13"/>
         </w:numPr>
         <w:rPr>
-          <w:i/>
-          <w:iCs/>
-          <w:lang w:val="en-IN"/>
-        </w:rPr>
-      </w:pPr>
-      <w:r>
-        <w:rPr>
-          <w:lang w:val="en-IN"/>
-        </w:rPr>
-        <w:t xml:space="preserve">Wrong code was written. There was a .then().catch().then() which led to the last then() always being executed: wrong and bad practice </w:t>
-      </w:r>
-      <w:r>
-        <w:rPr>
-          <w:lang w:val="en-IN"/>
-        </w:rPr>
-        <w:t xml:space="preserve"> </w:t>
+          <w:lang w:val="en-IN"/>
+        </w:rPr>
+      </w:pPr>
+      <w:r>
+        <w:rPr>
+          <w:lang w:val="en-IN"/>
+        </w:rPr>
+        <w:t xml:space="preserve">Due to an issue in the Registration files, no token was received for login auth, for valid entries. </w:t>
       </w:r>
     </w:p>
     <w:p>
@@ -2784,435 +2914,14 @@
           <w:numId w:val="13"/>
         </w:numPr>
         <w:rPr>
-          <w:b/>
-          <w:bCs/>
-          <w:i/>
-          <w:iCs/>
-          <w:lang w:val="en-IN"/>
-        </w:rPr>
-      </w:pPr>
-      <w:r>
-        <w:rPr>
-          <w:lang w:val="en-IN"/>
-        </w:rPr>
-        <w:t xml:space="preserve">Status:  </w:t>
-      </w:r>
-      <w:r>
-        <w:rPr>
-          <w:b/>
-          <w:bCs/>
-          <w:u w:val="single"/>
-          <w:lang w:val="en-IN"/>
-        </w:rPr>
-        <w:t>Fixed</w:t>
-      </w:r>
-      <w:r>
-        <w:rPr>
-          <w:b/>
-          <w:bCs/>
-          <w:lang w:val="en-IN"/>
-        </w:rPr>
-        <w:t xml:space="preserve">; </w:t>
-      </w:r>
-      <w:r>
-        <w:rPr>
-          <w:i/>
-          <w:iCs/>
-          <w:lang w:val="en-IN"/>
-        </w:rPr>
-        <w:t xml:space="preserve">changed the code to correct, industry format. Changed </w:t>
-      </w:r>
-      <w:r>
-        <w:rPr>
-          <w:i/>
-          <w:iCs/>
-          <w:lang w:val="en-IN"/>
-        </w:rPr>
-        <w:t>.then().catch().then()</w:t>
-      </w:r>
-      <w:r>
-        <w:rPr>
-          <w:i/>
-          <w:iCs/>
-          <w:lang w:val="en-IN"/>
-        </w:rPr>
-        <w:t xml:space="preserve"> to .then().catch() only.</w:t>
-      </w:r>
-    </w:p>
-    <w:p>
-      <w:pPr>
-        <w:pStyle w:val="ListParagraph"/>
-        <w:ind w:left="1440"/>
-        <w:rPr>
-          <w:b/>
-          <w:bCs/>
-          <w:i/>
-          <w:iCs/>
-          <w:lang w:val="en-IN"/>
-        </w:rPr>
-      </w:pPr>
-    </w:p>
-    <w:p>
-      <w:pPr>
-        <w:pStyle w:val="ListParagraph"/>
-        <w:numPr>
-          <w:ilvl w:val="0"/>
-          <w:numId w:val="22"/>
-        </w:numPr>
-        <w:rPr>
-          <w:b/>
-          <w:bCs/>
-          <w:i/>
-          <w:iCs/>
-          <w:lang w:val="en-IN"/>
-        </w:rPr>
-      </w:pPr>
-      <w:r>
-        <w:rPr>
-          <w:b/>
-          <w:bCs/>
-          <w:i/>
-          <w:iCs/>
-          <w:lang w:val="en-IN"/>
-        </w:rPr>
-        <w:t>No .</w:t>
-      </w:r>
-      <w:proofErr w:type="spellStart"/>
-      <w:r>
-        <w:rPr>
-          <w:b/>
-          <w:bCs/>
-          <w:i/>
-          <w:iCs/>
-          <w:lang w:val="en-IN"/>
-        </w:rPr>
-        <w:t>gitignore</w:t>
-      </w:r>
-      <w:proofErr w:type="spellEnd"/>
-      <w:r>
-        <w:rPr>
-          <w:b/>
-          <w:bCs/>
-          <w:i/>
-          <w:iCs/>
-          <w:lang w:val="en-IN"/>
-        </w:rPr>
-        <w:t xml:space="preserve"> at both frontend and backend parts of Project folder.</w:t>
-      </w:r>
-    </w:p>
-    <w:p>
-      <w:pPr>
-        <w:pStyle w:val="ListParagraph"/>
-        <w:numPr>
-          <w:ilvl w:val="1"/>
-          <w:numId w:val="13"/>
-        </w:numPr>
-        <w:rPr>
-          <w:lang w:val="en-IN"/>
-        </w:rPr>
-      </w:pPr>
-      <w:r>
-        <w:rPr>
-          <w:lang w:val="en-IN"/>
-        </w:rPr>
-        <w:t>This led to problems while committing and pushing a file through the command line as all the node</w:t>
-      </w:r>
-      <w:r>
-        <w:rPr>
-          <w:lang w:val="en-IN"/>
-        </w:rPr>
-        <w:t xml:space="preserve"> modules and </w:t>
-      </w:r>
-      <w:proofErr w:type="spellStart"/>
-      <w:r>
-        <w:rPr>
-          <w:lang w:val="en-IN"/>
-        </w:rPr>
-        <w:t>py_cache</w:t>
-      </w:r>
-      <w:proofErr w:type="spellEnd"/>
-      <w:r>
-        <w:rPr>
-          <w:lang w:val="en-IN"/>
-        </w:rPr>
-        <w:t xml:space="preserve"> was being read too. </w:t>
-      </w:r>
-    </w:p>
-    <w:p>
-      <w:pPr>
-        <w:pStyle w:val="ListParagraph"/>
-        <w:numPr>
-          <w:ilvl w:val="1"/>
-          <w:numId w:val="13"/>
-        </w:numPr>
-        <w:rPr>
-          <w:lang w:val="en-IN"/>
-        </w:rPr>
-      </w:pPr>
-      <w:r>
-        <w:rPr>
-          <w:lang w:val="en-IN"/>
-        </w:rPr>
-        <w:t xml:space="preserve">Status: </w:t>
-      </w:r>
-      <w:r>
-        <w:rPr>
-          <w:b/>
-          <w:bCs/>
-          <w:u w:val="single"/>
-          <w:lang w:val="en-IN"/>
-        </w:rPr>
-        <w:t>Fixed</w:t>
-      </w:r>
-      <w:r>
-        <w:rPr>
-          <w:b/>
-          <w:bCs/>
-          <w:lang w:val="en-IN"/>
-        </w:rPr>
-        <w:t>;</w:t>
-      </w:r>
-      <w:r>
-        <w:rPr>
-          <w:i/>
-          <w:iCs/>
-          <w:lang w:val="en-IN"/>
-        </w:rPr>
-        <w:t xml:space="preserve"> added .</w:t>
-      </w:r>
-      <w:proofErr w:type="spellStart"/>
-      <w:r>
-        <w:rPr>
-          <w:i/>
-          <w:iCs/>
-          <w:lang w:val="en-IN"/>
-        </w:rPr>
-        <w:t>gitignore</w:t>
-      </w:r>
-      <w:proofErr w:type="spellEnd"/>
-      <w:r>
-        <w:rPr>
-          <w:i/>
-          <w:iCs/>
-          <w:lang w:val="en-IN"/>
-        </w:rPr>
-        <w:t xml:space="preserve"> to the both the folders. </w:t>
-      </w:r>
-    </w:p>
-    <w:p>
-      <w:pPr>
-        <w:pStyle w:val="ListParagraph"/>
-        <w:ind w:left="1440"/>
-        <w:rPr>
-          <w:lang w:val="en-IN"/>
-        </w:rPr>
-      </w:pPr>
-    </w:p>
-    <w:p>
-      <w:pPr>
-        <w:pStyle w:val="ListParagraph"/>
-        <w:numPr>
-          <w:ilvl w:val="0"/>
-          <w:numId w:val="22"/>
-        </w:numPr>
-        <w:rPr>
-          <w:b/>
-          <w:bCs/>
-          <w:i/>
-          <w:iCs/>
-          <w:lang w:val="en-IN"/>
-        </w:rPr>
-      </w:pPr>
-      <w:r>
-        <w:rPr>
-          <w:b/>
-          <w:bCs/>
-          <w:i/>
-          <w:iCs/>
-          <w:lang w:val="en-IN"/>
-        </w:rPr>
-        <w:t xml:space="preserve">Changed Project title name to </w:t>
-      </w:r>
-      <w:proofErr w:type="spellStart"/>
-      <w:r>
-        <w:rPr>
-          <w:b/>
-          <w:bCs/>
-          <w:i/>
-          <w:iCs/>
-          <w:lang w:val="en-IN"/>
-        </w:rPr>
-        <w:t>Pickup</w:t>
-      </w:r>
-      <w:proofErr w:type="spellEnd"/>
-      <w:r>
-        <w:rPr>
-          <w:b/>
-          <w:bCs/>
-          <w:i/>
-          <w:iCs/>
-          <w:lang w:val="en-IN"/>
-        </w:rPr>
-        <w:t xml:space="preserve"> Point Classification.</w:t>
-      </w:r>
-    </w:p>
-    <w:p>
-      <w:pPr>
-        <w:pStyle w:val="ListParagraph"/>
-        <w:numPr>
-          <w:ilvl w:val="1"/>
-          <w:numId w:val="13"/>
-        </w:numPr>
-        <w:rPr>
-          <w:lang w:val="en-IN"/>
-        </w:rPr>
-      </w:pPr>
-      <w:r>
-        <w:rPr>
-          <w:lang w:val="en-IN"/>
-        </w:rPr>
-        <w:t xml:space="preserve">The project displayed name as React App in the title bar of the local host. </w:t>
-      </w:r>
-    </w:p>
-    <w:p>
-      <w:pPr>
-        <w:pStyle w:val="ListParagraph"/>
-        <w:numPr>
-          <w:ilvl w:val="1"/>
-          <w:numId w:val="13"/>
-        </w:numPr>
-        <w:rPr>
-          <w:lang w:val="en-IN"/>
-        </w:rPr>
-      </w:pPr>
-      <w:r>
-        <w:rPr>
-          <w:lang w:val="en-IN"/>
-        </w:rPr>
-        <w:t xml:space="preserve">Status: </w:t>
-      </w:r>
-      <w:r>
-        <w:rPr>
-          <w:b/>
-          <w:bCs/>
-          <w:u w:val="single"/>
-          <w:lang w:val="en-IN"/>
-        </w:rPr>
-        <w:t>Fixed</w:t>
-      </w:r>
-      <w:r>
-        <w:rPr>
-          <w:b/>
-          <w:bCs/>
-          <w:lang w:val="en-IN"/>
-        </w:rPr>
-        <w:t>;</w:t>
-      </w:r>
-      <w:r>
-        <w:rPr>
-          <w:b/>
-          <w:bCs/>
-          <w:lang w:val="en-IN"/>
-        </w:rPr>
-        <w:t xml:space="preserve"> </w:t>
-      </w:r>
-      <w:r>
-        <w:rPr>
-          <w:i/>
-          <w:iCs/>
-          <w:lang w:val="en-IN"/>
-        </w:rPr>
-        <w:t>changed the name to Pickup Point Classification for the title bar.</w:t>
-      </w:r>
-    </w:p>
-    <w:p>
-      <w:pPr>
-        <w:pStyle w:val="ListParagraph"/>
-        <w:ind w:left="1440"/>
-        <w:rPr>
-          <w:lang w:val="en-IN"/>
-        </w:rPr>
-      </w:pPr>
-    </w:p>
-    <w:p>
-      <w:pPr>
-        <w:pStyle w:val="ListParagraph"/>
-        <w:numPr>
-          <w:ilvl w:val="0"/>
-          <w:numId w:val="22"/>
-        </w:numPr>
-        <w:rPr>
-          <w:b/>
-          <w:bCs/>
-          <w:i/>
-          <w:iCs/>
-          <w:lang w:val="en-IN"/>
-        </w:rPr>
-      </w:pPr>
-      <w:r>
-        <w:rPr>
-          <w:b/>
-          <w:bCs/>
-          <w:i/>
-          <w:iCs/>
-          <w:lang w:val="en-IN"/>
-        </w:rPr>
-        <w:t>No token being</w:t>
-      </w:r>
-      <w:r>
-        <w:rPr>
-          <w:b/>
-          <w:bCs/>
-          <w:i/>
-          <w:iCs/>
-          <w:lang w:val="en-IN"/>
-        </w:rPr>
-        <w:t xml:space="preserve"> received at the login page from backend</w:t>
-      </w:r>
-      <w:r>
-        <w:rPr>
-          <w:b/>
-          <w:bCs/>
-          <w:i/>
-          <w:iCs/>
-          <w:lang w:val="en-IN"/>
-        </w:rPr>
-        <w:t>.</w:t>
-      </w:r>
-    </w:p>
-    <w:p>
-      <w:pPr>
-        <w:pStyle w:val="ListParagraph"/>
-        <w:numPr>
-          <w:ilvl w:val="1"/>
-          <w:numId w:val="13"/>
-        </w:numPr>
-        <w:rPr>
-          <w:lang w:val="en-IN"/>
-        </w:rPr>
-      </w:pPr>
-      <w:r>
-        <w:rPr>
-          <w:lang w:val="en-IN"/>
-        </w:rPr>
-        <w:t xml:space="preserve">Due to an issue in the Registration files, no token was received for login auth, for valid entries. </w:t>
-      </w:r>
-    </w:p>
-    <w:p>
-      <w:pPr>
-        <w:pStyle w:val="ListParagraph"/>
-        <w:numPr>
-          <w:ilvl w:val="1"/>
-          <w:numId w:val="13"/>
-        </w:numPr>
-        <w:rPr>
-          <w:lang w:val="en-IN"/>
-        </w:rPr>
-      </w:pPr>
-      <w:r>
-        <w:rPr>
-          <w:lang w:val="en-IN"/>
-        </w:rPr>
+          <w:lang w:val="en-IN"/>
+        </w:rPr>
+      </w:pPr>
+      <w:r>
+        <w:rPr>
+          <w:lang w:val="en-IN"/>
+        </w:rPr>
+        <w:lastRenderedPageBreak/>
         <w:t xml:space="preserve">Status: </w:t>
       </w:r>
       <w:r>
@@ -3255,7 +2964,6 @@
           <w:u w:val="single"/>
           <w:lang w:val="en-IN"/>
         </w:rPr>
-        <w:lastRenderedPageBreak/>
         <w:t>Updated</w:t>
       </w:r>
       <w:r>
@@ -3296,104 +3004,42 @@
           <w:iCs/>
           <w:lang w:val="en-IN"/>
         </w:rPr>
-        <w:t xml:space="preserve">Stored token at the </w:t>
-      </w:r>
-      <w:proofErr w:type="spellStart"/>
-      <w:r>
-        <w:rPr>
+        <w:t xml:space="preserve">Stored token at the localStorage() for ease of access during data fetch at the dashboard. </w:t>
+      </w:r>
+    </w:p>
+    <w:p>
+      <w:pPr>
+        <w:pStyle w:val="ListParagraph"/>
+        <w:ind w:left="1440"/>
+        <w:rPr>
+          <w:lang w:val="en-IN"/>
+        </w:rPr>
+      </w:pPr>
+    </w:p>
+    <w:p>
+      <w:pPr>
+        <w:pStyle w:val="ListParagraph"/>
+        <w:numPr>
+          <w:ilvl w:val="0"/>
+          <w:numId w:val="22"/>
+        </w:numPr>
+        <w:rPr>
+          <w:b/>
+          <w:bCs/>
           <w:i/>
           <w:iCs/>
           <w:lang w:val="en-IN"/>
         </w:rPr>
-        <w:t>localStorage</w:t>
-      </w:r>
-      <w:proofErr w:type="spellEnd"/>
-      <w:r>
-        <w:rPr>
+      </w:pPr>
+      <w:r>
+        <w:rPr>
+          <w:b/>
+          <w:bCs/>
           <w:i/>
           <w:iCs/>
           <w:lang w:val="en-IN"/>
         </w:rPr>
-        <w:t xml:space="preserve">() for ease of access during data fetch at the dashboard. </w:t>
-      </w:r>
-    </w:p>
-    <w:p>
-      <w:pPr>
-        <w:pStyle w:val="ListParagraph"/>
-        <w:ind w:left="1440"/>
-        <w:rPr>
-          <w:lang w:val="en-IN"/>
-        </w:rPr>
-      </w:pPr>
-    </w:p>
-    <w:p>
-      <w:pPr>
-        <w:pStyle w:val="ListParagraph"/>
-        <w:numPr>
-          <w:ilvl w:val="0"/>
-          <w:numId w:val="22"/>
-        </w:numPr>
-        <w:rPr>
-          <w:b/>
-          <w:bCs/>
-          <w:i/>
-          <w:iCs/>
-          <w:lang w:val="en-IN"/>
-        </w:rPr>
-      </w:pPr>
-      <w:r>
-        <w:rPr>
-          <w:b/>
-          <w:bCs/>
-          <w:i/>
-          <w:iCs/>
-          <w:lang w:val="en-IN"/>
-        </w:rPr>
-        <w:t xml:space="preserve">User </w:t>
-      </w:r>
-      <w:proofErr w:type="spellStart"/>
-      <w:r>
-        <w:rPr>
-          <w:b/>
-          <w:bCs/>
-          <w:i/>
-          <w:iCs/>
-          <w:lang w:val="en-IN"/>
-        </w:rPr>
-        <w:t>Firstname</w:t>
-      </w:r>
-      <w:proofErr w:type="spellEnd"/>
-      <w:r>
-        <w:rPr>
-          <w:b/>
-          <w:bCs/>
-          <w:i/>
-          <w:iCs/>
-          <w:lang w:val="en-IN"/>
-        </w:rPr>
-        <w:t xml:space="preserve"> and </w:t>
-      </w:r>
-      <w:proofErr w:type="spellStart"/>
-      <w:r>
-        <w:rPr>
-          <w:b/>
-          <w:bCs/>
-          <w:i/>
-          <w:iCs/>
-          <w:lang w:val="en-IN"/>
-        </w:rPr>
-        <w:t>Lastname</w:t>
-      </w:r>
-      <w:proofErr w:type="spellEnd"/>
-      <w:r>
-        <w:rPr>
-          <w:b/>
-          <w:bCs/>
-          <w:i/>
-          <w:iCs/>
-          <w:lang w:val="en-IN"/>
-        </w:rPr>
-        <w:t xml:space="preserve"> not being stored in the database.</w:t>
+        <w:t>User Firstname and Lastname not being stored in the database.</w:t>
       </w:r>
     </w:p>
     <w:p>
@@ -3528,97 +3174,7 @@
           <w:iCs/>
           <w:lang w:val="en-IN"/>
         </w:rPr>
-        <w:t xml:space="preserve">mismatched </w:t>
-      </w:r>
-      <w:proofErr w:type="spellStart"/>
-      <w:r>
-        <w:rPr>
-          <w:i/>
-          <w:iCs/>
-          <w:lang w:val="en-IN"/>
-        </w:rPr>
-        <w:t>variabls</w:t>
-      </w:r>
-      <w:proofErr w:type="spellEnd"/>
-      <w:r>
-        <w:rPr>
-          <w:i/>
-          <w:iCs/>
-          <w:lang w:val="en-IN"/>
-        </w:rPr>
-        <w:t xml:space="preserve"> were being used to connect between the frontend and backend. Variable name in the backend was </w:t>
-      </w:r>
-      <w:proofErr w:type="spellStart"/>
-      <w:r>
-        <w:rPr>
-          <w:i/>
-          <w:iCs/>
-          <w:lang w:val="en-IN"/>
-        </w:rPr>
-        <w:t>first_name</w:t>
-      </w:r>
-      <w:proofErr w:type="spellEnd"/>
-      <w:r>
-        <w:rPr>
-          <w:i/>
-          <w:iCs/>
-          <w:lang w:val="en-IN"/>
-        </w:rPr>
-        <w:t xml:space="preserve"> and </w:t>
-      </w:r>
-      <w:proofErr w:type="spellStart"/>
-      <w:r>
-        <w:rPr>
-          <w:i/>
-          <w:iCs/>
-          <w:lang w:val="en-IN"/>
-        </w:rPr>
-        <w:t>last_name</w:t>
-      </w:r>
-      <w:proofErr w:type="spellEnd"/>
-      <w:r>
-        <w:rPr>
-          <w:i/>
-          <w:iCs/>
-          <w:lang w:val="en-IN"/>
-        </w:rPr>
-        <w:t xml:space="preserve">, while at the frontend(confirm.js), </w:t>
-      </w:r>
-      <w:proofErr w:type="spellStart"/>
-      <w:r>
-        <w:rPr>
-          <w:i/>
-          <w:iCs/>
-          <w:lang w:val="en-IN"/>
-        </w:rPr>
-        <w:t>firstName</w:t>
-      </w:r>
-      <w:proofErr w:type="spellEnd"/>
-      <w:r>
-        <w:rPr>
-          <w:i/>
-          <w:iCs/>
-          <w:lang w:val="en-IN"/>
-        </w:rPr>
-        <w:t xml:space="preserve"> and </w:t>
-      </w:r>
-      <w:proofErr w:type="spellStart"/>
-      <w:r>
-        <w:rPr>
-          <w:i/>
-          <w:iCs/>
-          <w:lang w:val="en-IN"/>
-        </w:rPr>
-        <w:t>lastName</w:t>
-      </w:r>
-      <w:proofErr w:type="spellEnd"/>
-      <w:r>
-        <w:rPr>
-          <w:i/>
-          <w:iCs/>
-          <w:lang w:val="en-IN"/>
-        </w:rPr>
-        <w:t xml:space="preserve"> was being used. Due to this, the data was never being read at the backend. (As checked for, below). </w:t>
+        <w:t xml:space="preserve">mismatched variabls were being used to connect between the frontend and backend. Variable name in the backend was first_name and last_name, while at the frontend(confirm.js), firstName and lastName was being used. Due to this, the data was never being read at the backend. (As checked for, below). </w:t>
       </w:r>
     </w:p>
     <w:p>
@@ -3718,80 +3274,96 @@
           <w:iCs/>
           <w:lang w:val="en-IN"/>
         </w:rPr>
-        <w:t>Issue was resolved by refactoring “</w:t>
-      </w:r>
-      <w:proofErr w:type="spellStart"/>
-      <w:r>
+        <w:t>Issue was resolved by refactoring “firstName” to “first_name” and similar for lastName at confirm.js folder, so that it is recorded in the api.</w:t>
+      </w:r>
+    </w:p>
+    <w:p>
+      <w:pPr>
+        <w:pStyle w:val="ListParagraph"/>
+        <w:ind w:left="1440"/>
         <w:rPr>
           <w:i/>
           <w:iCs/>
           <w:lang w:val="en-IN"/>
         </w:rPr>
-        <w:t>firstName</w:t>
-      </w:r>
-      <w:proofErr w:type="spellEnd"/>
-      <w:r>
+      </w:pPr>
+    </w:p>
+    <w:p>
+      <w:pPr>
+        <w:pStyle w:val="ListParagraph"/>
+        <w:ind w:left="1440"/>
         <w:rPr>
           <w:i/>
           <w:iCs/>
           <w:lang w:val="en-IN"/>
         </w:rPr>
-        <w:t>” to “</w:t>
-      </w:r>
-      <w:proofErr w:type="spellStart"/>
-      <w:r>
+      </w:pPr>
+    </w:p>
+    <w:p>
+      <w:pPr>
+        <w:pStyle w:val="ListParagraph"/>
+        <w:ind w:left="1440"/>
         <w:rPr>
           <w:i/>
           <w:iCs/>
           <w:lang w:val="en-IN"/>
         </w:rPr>
-        <w:t>first_name</w:t>
-      </w:r>
-      <w:proofErr w:type="spellEnd"/>
-      <w:r>
+      </w:pPr>
+    </w:p>
+    <w:p>
+      <w:pPr>
+        <w:pStyle w:val="ListParagraph"/>
+        <w:ind w:left="1440"/>
         <w:rPr>
           <w:i/>
           <w:iCs/>
           <w:lang w:val="en-IN"/>
         </w:rPr>
-        <w:t xml:space="preserve">” and similar for </w:t>
-      </w:r>
-      <w:proofErr w:type="spellStart"/>
-      <w:r>
+      </w:pPr>
+    </w:p>
+    <w:p>
+      <w:pPr>
+        <w:pStyle w:val="ListParagraph"/>
+        <w:ind w:left="1440"/>
         <w:rPr>
           <w:i/>
           <w:iCs/>
           <w:lang w:val="en-IN"/>
         </w:rPr>
-        <w:t>lastName</w:t>
-      </w:r>
-      <w:proofErr w:type="spellEnd"/>
-      <w:r>
+      </w:pPr>
+    </w:p>
+    <w:p>
+      <w:pPr>
+        <w:pStyle w:val="ListParagraph"/>
+        <w:ind w:left="1440"/>
         <w:rPr>
           <w:i/>
           <w:iCs/>
           <w:lang w:val="en-IN"/>
         </w:rPr>
-        <w:t xml:space="preserve"> at confirm.js folder, so that it is recorded in the </w:t>
-      </w:r>
-      <w:proofErr w:type="spellStart"/>
-      <w:r>
+      </w:pPr>
+    </w:p>
+    <w:p>
+      <w:pPr>
+        <w:pStyle w:val="ListParagraph"/>
+        <w:ind w:left="1440"/>
         <w:rPr>
           <w:i/>
           <w:iCs/>
           <w:lang w:val="en-IN"/>
         </w:rPr>
-        <w:t>api</w:t>
-      </w:r>
-      <w:proofErr w:type="spellEnd"/>
-      <w:r>
+      </w:pPr>
+    </w:p>
+    <w:p>
+      <w:pPr>
+        <w:pStyle w:val="ListParagraph"/>
+        <w:ind w:left="1440"/>
         <w:rPr>
           <w:i/>
           <w:iCs/>
           <w:lang w:val="en-IN"/>
         </w:rPr>
-        <w:t>.</w:t>
-      </w:r>
+      </w:pPr>
     </w:p>
     <w:p>
       <w:pPr>
@@ -3820,164 +3392,53 @@
         <w:pStyle w:val="ListParagraph"/>
         <w:ind w:left="1440"/>
         <w:rPr>
+          <w:lang w:val="en-IN"/>
+        </w:rPr>
+      </w:pPr>
+    </w:p>
+    <w:p>
+      <w:pPr>
+        <w:pStyle w:val="ListParagraph"/>
+        <w:ind w:left="1440"/>
+        <w:rPr>
+          <w:lang w:val="en-IN"/>
+        </w:rPr>
+      </w:pPr>
+    </w:p>
+    <w:p>
+      <w:pPr>
+        <w:pStyle w:val="ListParagraph"/>
+        <w:numPr>
+          <w:ilvl w:val="0"/>
+          <w:numId w:val="22"/>
+        </w:numPr>
+        <w:rPr>
+          <w:b/>
+          <w:bCs/>
           <w:i/>
           <w:iCs/>
           <w:lang w:val="en-IN"/>
         </w:rPr>
       </w:pPr>
-    </w:p>
-    <w:p>
-      <w:pPr>
-        <w:pStyle w:val="ListParagraph"/>
-        <w:ind w:left="1440"/>
-        <w:rPr>
+      <w:r>
+        <w:rPr>
+          <w:b/>
+          <w:bCs/>
           <w:i/>
           <w:iCs/>
           <w:lang w:val="en-IN"/>
         </w:rPr>
-      </w:pPr>
-    </w:p>
-    <w:p>
-      <w:pPr>
-        <w:pStyle w:val="ListParagraph"/>
-        <w:ind w:left="1440"/>
-        <w:rPr>
+        <w:t>Signup/</w:t>
+      </w:r>
+      <w:r>
+        <w:rPr>
+          <w:b/>
+          <w:bCs/>
           <w:i/>
           <w:iCs/>
           <w:lang w:val="en-IN"/>
         </w:rPr>
-      </w:pPr>
-    </w:p>
-    <w:p>
-      <w:pPr>
-        <w:pStyle w:val="ListParagraph"/>
-        <w:ind w:left="1440"/>
-        <w:rPr>
-          <w:i/>
-          <w:iCs/>
-          <w:lang w:val="en-IN"/>
-        </w:rPr>
-      </w:pPr>
-    </w:p>
-    <w:p>
-      <w:pPr>
-        <w:pStyle w:val="ListParagraph"/>
-        <w:ind w:left="1440"/>
-        <w:rPr>
-          <w:i/>
-          <w:iCs/>
-          <w:lang w:val="en-IN"/>
-        </w:rPr>
-      </w:pPr>
-    </w:p>
-    <w:p>
-      <w:pPr>
-        <w:pStyle w:val="ListParagraph"/>
-        <w:ind w:left="1440"/>
-        <w:rPr>
-          <w:i/>
-          <w:iCs/>
-          <w:lang w:val="en-IN"/>
-        </w:rPr>
-      </w:pPr>
-    </w:p>
-    <w:p>
-      <w:pPr>
-        <w:pStyle w:val="ListParagraph"/>
-        <w:ind w:left="1440"/>
-        <w:rPr>
-          <w:i/>
-          <w:iCs/>
-          <w:lang w:val="en-IN"/>
-        </w:rPr>
-      </w:pPr>
-    </w:p>
-    <w:p>
-      <w:pPr>
-        <w:pStyle w:val="ListParagraph"/>
-        <w:ind w:left="1440"/>
-        <w:rPr>
-          <w:i/>
-          <w:iCs/>
-          <w:lang w:val="en-IN"/>
-        </w:rPr>
-      </w:pPr>
-    </w:p>
-    <w:p>
-      <w:pPr>
-        <w:pStyle w:val="ListParagraph"/>
-        <w:ind w:left="1440"/>
-        <w:rPr>
-          <w:lang w:val="en-IN"/>
-        </w:rPr>
-      </w:pPr>
-    </w:p>
-    <w:p>
-      <w:pPr>
-        <w:pStyle w:val="ListParagraph"/>
-        <w:ind w:left="1440"/>
-        <w:rPr>
-          <w:lang w:val="en-IN"/>
-        </w:rPr>
-      </w:pPr>
-    </w:p>
-    <w:p>
-      <w:pPr>
-        <w:pStyle w:val="ListParagraph"/>
-        <w:numPr>
-          <w:ilvl w:val="0"/>
-          <w:numId w:val="22"/>
-        </w:numPr>
-        <w:rPr>
-          <w:b/>
-          <w:bCs/>
-          <w:i/>
-          <w:iCs/>
-          <w:lang w:val="en-IN"/>
-        </w:rPr>
-      </w:pPr>
-      <w:r>
-        <w:rPr>
-          <w:b/>
-          <w:bCs/>
-          <w:i/>
-          <w:iCs/>
-          <w:lang w:val="en-IN"/>
-        </w:rPr>
-        <w:lastRenderedPageBreak/>
-        <w:t>Signup/</w:t>
-      </w:r>
-      <w:r>
-        <w:rPr>
-          <w:b/>
-          <w:bCs/>
-          <w:i/>
-          <w:iCs/>
-          <w:lang w:val="en-IN"/>
-        </w:rPr>
-        <w:t xml:space="preserve">Registration form </w:t>
-      </w:r>
-      <w:proofErr w:type="spellStart"/>
-      <w:r>
-        <w:rPr>
-          <w:b/>
-          <w:bCs/>
-          <w:i/>
-          <w:iCs/>
-          <w:lang w:val="en-IN"/>
-        </w:rPr>
-        <w:t>css</w:t>
-      </w:r>
-      <w:proofErr w:type="spellEnd"/>
-      <w:r>
-        <w:rPr>
-          <w:b/>
-          <w:bCs/>
-          <w:i/>
-          <w:iCs/>
-          <w:lang w:val="en-IN"/>
-        </w:rPr>
-        <w:t xml:space="preserve"> overflow(all screens).</w:t>
+        <w:t>Registration form css overflow(all screens).</w:t>
       </w:r>
     </w:p>
     <w:p>
@@ -4257,13 +3718,6 @@
     </w:p>
     <w:p>
       <w:pPr>
-        <w:rPr>
-          <w:lang w:val="en-IN"/>
-        </w:rPr>
-      </w:pPr>
-    </w:p>
-    <w:p>
-      <w:pPr>
         <w:pStyle w:val="ListParagraph"/>
         <w:numPr>
           <w:ilvl w:val="0"/>
@@ -4636,21 +4090,7 @@
         <w:rPr>
           <w:lang w:val="en-IN"/>
         </w:rPr>
-        <w:t>While shifting the code from folder /</w:t>
-      </w:r>
-      <w:proofErr w:type="spellStart"/>
-      <w:r>
-        <w:rPr>
-          <w:lang w:val="en-IN"/>
-        </w:rPr>
-        <w:t>Ayushi_Gupta</w:t>
-      </w:r>
-      <w:proofErr w:type="spellEnd"/>
-      <w:r>
-        <w:rPr>
-          <w:lang w:val="en-IN"/>
-        </w:rPr>
-        <w:t xml:space="preserve">/Frontend/Dashboard to /Project/frontend/Components/Dashboard, icons were not transported. </w:t>
+        <w:t xml:space="preserve">While shifting the code from folder /Ayushi_Gupta/Frontend/Dashboard to /Project/frontend/Components/Dashboard, icons were not transported. </w:t>
       </w:r>
     </w:p>
     <w:p>
@@ -4912,10 +4352,16 @@
           <w:iCs/>
           <w:lang w:val="en-IN"/>
         </w:rPr>
-        <w:t xml:space="preserve">Updated Dashboard with GET </w:t>
-      </w:r>
-      <w:proofErr w:type="spellStart"/>
-      <w:r>
+        <w:t>Updated Dashboard with GET api call to get user’s personal and store details.</w:t>
+      </w:r>
+    </w:p>
+    <w:p>
+      <w:pPr>
+        <w:pStyle w:val="ListParagraph"/>
+        <w:numPr>
+          <w:ilvl w:val="1"/>
+          <w:numId w:val="13"/>
+        </w:numPr>
         <w:rPr>
           <w:b/>
           <w:bCs/>
@@ -4923,10 +4369,21 @@
           <w:iCs/>
           <w:lang w:val="en-IN"/>
         </w:rPr>
-        <w:t>api</w:t>
-      </w:r>
-      <w:proofErr w:type="spellEnd"/>
-      <w:r>
+      </w:pPr>
+      <w:r>
+        <w:rPr>
+          <w:lang w:val="en-IN"/>
+        </w:rPr>
+        <w:t xml:space="preserve">Updated statically inserted values with dynamically fetched values from the api/token value. </w:t>
+      </w:r>
+    </w:p>
+    <w:p>
+      <w:pPr>
+        <w:pStyle w:val="ListParagraph"/>
+        <w:numPr>
+          <w:ilvl w:val="1"/>
+          <w:numId w:val="13"/>
+        </w:numPr>
         <w:rPr>
           <w:b/>
           <w:bCs/>
@@ -4934,7 +4391,39 @@
           <w:iCs/>
           <w:lang w:val="en-IN"/>
         </w:rPr>
-        <w:t xml:space="preserve"> call to get user’s personal and store details.</w:t>
+      </w:pPr>
+      <w:r>
+        <w:rPr>
+          <w:lang w:val="en-IN"/>
+        </w:rPr>
+        <w:t>Updated Welcome, {name} to that of the user firstname.</w:t>
+      </w:r>
+    </w:p>
+    <w:p>
+      <w:pPr>
+        <w:pStyle w:val="ListParagraph"/>
+        <w:numPr>
+          <w:ilvl w:val="0"/>
+          <w:numId w:val="22"/>
+        </w:numPr>
+        <w:rPr>
+          <w:b/>
+          <w:bCs/>
+          <w:i/>
+          <w:iCs/>
+          <w:lang w:val="en-IN"/>
+        </w:rPr>
+      </w:pPr>
+      <w:r>
+        <w:rPr>
+          <w:b/>
+          <w:bCs/>
+          <w:i/>
+          <w:iCs/>
+          <w:lang w:val="en-IN"/>
+        </w:rPr>
+        <w:lastRenderedPageBreak/>
+        <w:t xml:space="preserve">All users’ data being sent, along with the passwords during api call. </w:t>
       </w:r>
     </w:p>
     <w:p>
@@ -4945,6 +4434,57 @@
           <w:numId w:val="13"/>
         </w:numPr>
         <w:rPr>
+          <w:lang w:val="en-IN"/>
+        </w:rPr>
+      </w:pPr>
+      <w:r>
+        <w:rPr>
+          <w:lang w:val="en-IN"/>
+        </w:rPr>
+        <w:t xml:space="preserve">All the users’ records are being dumped during dashboard api call. </w:t>
+      </w:r>
+    </w:p>
+    <w:p>
+      <w:pPr>
+        <w:pStyle w:val="ListParagraph"/>
+        <w:numPr>
+          <w:ilvl w:val="1"/>
+          <w:numId w:val="13"/>
+        </w:numPr>
+        <w:rPr>
+          <w:lang w:val="en-IN"/>
+        </w:rPr>
+      </w:pPr>
+      <w:r>
+        <w:rPr>
+          <w:lang w:val="en-IN"/>
+        </w:rPr>
+        <w:t xml:space="preserve">Not secure </w:t>
+      </w:r>
+    </w:p>
+    <w:p>
+      <w:pPr>
+        <w:pStyle w:val="ListParagraph"/>
+        <w:numPr>
+          <w:ilvl w:val="1"/>
+          <w:numId w:val="13"/>
+        </w:numPr>
+        <w:rPr>
+          <w:lang w:val="en-IN"/>
+        </w:rPr>
+      </w:pPr>
+      <w:r>
+        <w:rPr>
+          <w:lang w:val="en-IN"/>
+        </w:rPr>
+        <w:t>Reported the issue to the backend.</w:t>
+      </w:r>
+    </w:p>
+    <w:p>
+      <w:pPr>
+        <w:pStyle w:val="ListParagraph"/>
+        <w:ind w:left="1440"/>
+        <w:rPr>
           <w:b/>
           <w:bCs/>
           <w:i/>
@@ -4952,25 +4492,41 @@
           <w:lang w:val="en-IN"/>
         </w:rPr>
       </w:pPr>
-      <w:r>
-        <w:rPr>
-          <w:lang w:val="en-IN"/>
-        </w:rPr>
-        <w:t xml:space="preserve">Updated statically inserted values with dynamically fetched values from the </w:t>
-      </w:r>
-      <w:proofErr w:type="spellStart"/>
-      <w:r>
-        <w:rPr>
-          <w:lang w:val="en-IN"/>
-        </w:rPr>
-        <w:t>api</w:t>
-      </w:r>
-      <w:proofErr w:type="spellEnd"/>
-      <w:r>
-        <w:rPr>
-          <w:lang w:val="en-IN"/>
-        </w:rPr>
-        <w:t xml:space="preserve">/token value. </w:t>
+    </w:p>
+    <w:p>
+      <w:pPr>
+        <w:pStyle w:val="ListParagraph"/>
+        <w:numPr>
+          <w:ilvl w:val="0"/>
+          <w:numId w:val="22"/>
+        </w:numPr>
+        <w:rPr>
+          <w:b/>
+          <w:bCs/>
+          <w:i/>
+          <w:iCs/>
+          <w:lang w:val="en-IN"/>
+        </w:rPr>
+      </w:pPr>
+      <w:r>
+        <w:rPr>
+          <w:b/>
+          <w:bCs/>
+          <w:i/>
+          <w:iCs/>
+          <w:lang w:val="en-IN"/>
+        </w:rPr>
+        <w:t xml:space="preserve"> </w:t>
+      </w:r>
+      <w:r>
+        <w:rPr>
+          <w:b/>
+          <w:bCs/>
+          <w:i/>
+          <w:iCs/>
+          <w:lang w:val="en-IN"/>
+        </w:rPr>
+        <w:t>Added successful Logout auth.</w:t>
       </w:r>
     </w:p>
     <w:p>
@@ -4992,237 +4548,7 @@
         <w:rPr>
           <w:lang w:val="en-IN"/>
         </w:rPr>
-        <w:t xml:space="preserve">Updated Welcome, {name} to that of the user </w:t>
-      </w:r>
-      <w:proofErr w:type="spellStart"/>
-      <w:r>
-        <w:rPr>
-          <w:lang w:val="en-IN"/>
-        </w:rPr>
-        <w:t>firstname</w:t>
-      </w:r>
-      <w:proofErr w:type="spellEnd"/>
-      <w:r>
-        <w:rPr>
-          <w:lang w:val="en-IN"/>
-        </w:rPr>
-        <w:t>.</w:t>
-      </w:r>
-    </w:p>
-    <w:p>
-      <w:pPr>
-        <w:pStyle w:val="ListParagraph"/>
-        <w:numPr>
-          <w:ilvl w:val="0"/>
-          <w:numId w:val="22"/>
-        </w:numPr>
-        <w:rPr>
-          <w:b/>
-          <w:bCs/>
-          <w:i/>
-          <w:iCs/>
-          <w:lang w:val="en-IN"/>
-        </w:rPr>
-      </w:pPr>
-      <w:r>
-        <w:rPr>
-          <w:b/>
-          <w:bCs/>
-          <w:i/>
-          <w:iCs/>
-          <w:lang w:val="en-IN"/>
-        </w:rPr>
-        <w:lastRenderedPageBreak/>
-        <w:t xml:space="preserve">All users’ data being sent, along with the passwords during </w:t>
-      </w:r>
-      <w:proofErr w:type="spellStart"/>
-      <w:r>
-        <w:rPr>
-          <w:b/>
-          <w:bCs/>
-          <w:i/>
-          <w:iCs/>
-          <w:lang w:val="en-IN"/>
-        </w:rPr>
-        <w:t>api</w:t>
-      </w:r>
-      <w:proofErr w:type="spellEnd"/>
-      <w:r>
-        <w:rPr>
-          <w:b/>
-          <w:bCs/>
-          <w:i/>
-          <w:iCs/>
-          <w:lang w:val="en-IN"/>
-        </w:rPr>
-        <w:t xml:space="preserve"> call. </w:t>
-      </w:r>
-    </w:p>
-    <w:p>
-      <w:pPr>
-        <w:pStyle w:val="ListParagraph"/>
-        <w:numPr>
-          <w:ilvl w:val="1"/>
-          <w:numId w:val="13"/>
-        </w:numPr>
-        <w:rPr>
-          <w:lang w:val="en-IN"/>
-        </w:rPr>
-      </w:pPr>
-      <w:r>
-        <w:rPr>
-          <w:lang w:val="en-IN"/>
-        </w:rPr>
-        <w:t xml:space="preserve">All the users’ records are being dumped during dashboard </w:t>
-      </w:r>
-      <w:proofErr w:type="spellStart"/>
-      <w:r>
-        <w:rPr>
-          <w:lang w:val="en-IN"/>
-        </w:rPr>
-        <w:t>api</w:t>
-      </w:r>
-      <w:proofErr w:type="spellEnd"/>
-      <w:r>
-        <w:rPr>
-          <w:lang w:val="en-IN"/>
-        </w:rPr>
-        <w:t xml:space="preserve"> call. </w:t>
-      </w:r>
-    </w:p>
-    <w:p>
-      <w:pPr>
-        <w:pStyle w:val="ListParagraph"/>
-        <w:numPr>
-          <w:ilvl w:val="1"/>
-          <w:numId w:val="13"/>
-        </w:numPr>
-        <w:rPr>
-          <w:lang w:val="en-IN"/>
-        </w:rPr>
-      </w:pPr>
-      <w:r>
-        <w:rPr>
-          <w:lang w:val="en-IN"/>
-        </w:rPr>
-        <w:t xml:space="preserve">Not secure </w:t>
-      </w:r>
-    </w:p>
-    <w:p>
-      <w:pPr>
-        <w:pStyle w:val="ListParagraph"/>
-        <w:numPr>
-          <w:ilvl w:val="1"/>
-          <w:numId w:val="13"/>
-        </w:numPr>
-        <w:rPr>
-          <w:lang w:val="en-IN"/>
-        </w:rPr>
-      </w:pPr>
-      <w:r>
-        <w:rPr>
-          <w:lang w:val="en-IN"/>
-        </w:rPr>
-        <w:t>Reported the issue to the backend.</w:t>
-      </w:r>
-    </w:p>
-    <w:p>
-      <w:pPr>
-        <w:pStyle w:val="ListParagraph"/>
-        <w:ind w:left="1440"/>
-        <w:rPr>
-          <w:b/>
-          <w:bCs/>
-          <w:i/>
-          <w:iCs/>
-          <w:lang w:val="en-IN"/>
-        </w:rPr>
-      </w:pPr>
-    </w:p>
-    <w:p>
-      <w:pPr>
-        <w:pStyle w:val="ListParagraph"/>
-        <w:numPr>
-          <w:ilvl w:val="0"/>
-          <w:numId w:val="22"/>
-        </w:numPr>
-        <w:rPr>
-          <w:b/>
-          <w:bCs/>
-          <w:i/>
-          <w:iCs/>
-          <w:lang w:val="en-IN"/>
-        </w:rPr>
-      </w:pPr>
-      <w:r>
-        <w:rPr>
-          <w:b/>
-          <w:bCs/>
-          <w:i/>
-          <w:iCs/>
-          <w:lang w:val="en-IN"/>
-        </w:rPr>
-        <w:t xml:space="preserve"> </w:t>
-      </w:r>
-      <w:r>
-        <w:rPr>
-          <w:b/>
-          <w:bCs/>
-          <w:i/>
-          <w:iCs/>
-          <w:lang w:val="en-IN"/>
-        </w:rPr>
-        <w:t>Added successful Logout auth.</w:t>
-      </w:r>
-    </w:p>
-    <w:p>
-      <w:pPr>
-        <w:pStyle w:val="ListParagraph"/>
-        <w:numPr>
-          <w:ilvl w:val="1"/>
-          <w:numId w:val="13"/>
-        </w:numPr>
-        <w:rPr>
-          <w:b/>
-          <w:bCs/>
-          <w:i/>
-          <w:iCs/>
-          <w:lang w:val="en-IN"/>
-        </w:rPr>
-      </w:pPr>
-      <w:r>
-        <w:rPr>
-          <w:lang w:val="en-IN"/>
-        </w:rPr>
-        <w:t xml:space="preserve">Updated logout function to successfully terminate user session by removing the </w:t>
-      </w:r>
-      <w:proofErr w:type="spellStart"/>
-      <w:r>
-        <w:rPr>
-          <w:lang w:val="en-IN"/>
-        </w:rPr>
-        <w:t>authToken</w:t>
-      </w:r>
-      <w:proofErr w:type="spellEnd"/>
-      <w:r>
-        <w:rPr>
-          <w:lang w:val="en-IN"/>
-        </w:rPr>
-        <w:t xml:space="preserve"> from cache/</w:t>
-      </w:r>
-      <w:proofErr w:type="spellStart"/>
-      <w:r>
-        <w:rPr>
-          <w:lang w:val="en-IN"/>
-        </w:rPr>
-        <w:t>localStorage</w:t>
-      </w:r>
-      <w:proofErr w:type="spellEnd"/>
-      <w:r>
-        <w:rPr>
-          <w:lang w:val="en-IN"/>
-        </w:rPr>
-        <w:t>.</w:t>
+        <w:t>Updated logout function to successfully terminate user session by removing the authToken from cache/localStorage.</w:t>
       </w:r>
     </w:p>
     <w:p>
@@ -5804,6 +5130,10 @@
     <w:p>
       <w:pPr>
         <w:rPr>
+          <w:b/>
+          <w:bCs/>
+          <w:i/>
+          <w:iCs/>
           <w:noProof/>
           <w:lang w:val="en-IN"/>
         </w:rPr>
@@ -5814,6 +5144,22 @@
           <w:lang w:val="en-IN"/>
         </w:rPr>
         <w:t>Implemented work</w:t>
+      </w:r>
+      <w:r>
+        <w:rPr>
+          <w:noProof/>
+          <w:lang w:val="en-IN"/>
+        </w:rPr>
+        <w:t xml:space="preserve"> </w:t>
+      </w:r>
+      <w:r>
+        <w:rPr>
+          <w:i/>
+          <w:iCs/>
+          <w:noProof/>
+          <w:lang w:val="en-IN"/>
+        </w:rPr>
+        <w:t>[All changes done at /Project/frontend]</w:t>
       </w:r>
     </w:p>
     <w:p>
@@ -5908,6 +5254,60 @@
           <w:lang w:val="en-IN"/>
         </w:rPr>
         <w:t>.</w:t>
+      </w:r>
+    </w:p>
+    <w:p>
+      <w:pPr>
+        <w:pStyle w:val="ListParagraph"/>
+        <w:numPr>
+          <w:ilvl w:val="0"/>
+          <w:numId w:val="27"/>
+        </w:numPr>
+        <w:rPr>
+          <w:noProof/>
+          <w:lang w:val="en-IN"/>
+        </w:rPr>
+      </w:pPr>
+      <w:r>
+        <w:rPr>
+          <w:noProof/>
+          <w:lang w:val="en-IN"/>
+        </w:rPr>
+        <w:t xml:space="preserve">Changed </w:t>
+      </w:r>
+      <w:r>
+        <w:rPr>
+          <w:noProof/>
+          <w:lang w:val="en-IN"/>
+        </w:rPr>
+        <w:t>confirm page display text</w:t>
+      </w:r>
+      <w:r>
+        <w:rPr>
+          <w:noProof/>
+          <w:lang w:val="en-IN"/>
+        </w:rPr>
+        <w:t xml:space="preserve"> [minor change].</w:t>
+      </w:r>
+    </w:p>
+    <w:p>
+      <w:pPr>
+        <w:pStyle w:val="ListParagraph"/>
+        <w:numPr>
+          <w:ilvl w:val="0"/>
+          <w:numId w:val="27"/>
+        </w:numPr>
+        <w:rPr>
+          <w:noProof/>
+          <w:lang w:val="en-IN"/>
+        </w:rPr>
+      </w:pPr>
+      <w:r>
+        <w:rPr>
+          <w:noProof/>
+          <w:lang w:val="en-IN"/>
+        </w:rPr>
+        <w:t>Updated Program label display in dashboard [minor change].</w:t>
       </w:r>
     </w:p>
     <w:p>

</xml_diff>